<commit_message>
Add logos, sql commands
</commit_message>
<xml_diff>
--- a/FinalReport.docx
+++ b/FinalReport.docx
@@ -5923,7 +5923,7 @@
                 </mc:Choice>
                 <mc:Fallback>
                   <w:pict>
-                    <v:shapetype w14:anchorId="0DA3C44C" id="_x0000_t32" coordsize="21600,21600" o:spt="32" o:oned="t" path="m,l21600,21600e" filled="f">
+                    <v:shapetype w14:anchorId="0B0AD891" id="_x0000_t32" coordsize="21600,21600" o:spt="32" o:oned="t" path="m,l21600,21600e" filled="f">
                       <v:path arrowok="t" fillok="f" o:connecttype="none"/>
                       <o:lock v:ext="edit" shapetype="t"/>
                     </v:shapetype>
@@ -6171,7 +6171,7 @@
                 </mc:Choice>
                 <mc:Fallback>
                   <w:pict>
-                    <v:shape w14:anchorId="4CB90CAF" id="Straight Arrow Connector 29" o:spid="_x0000_s1026" type="#_x0000_t32" style="position:absolute;margin-left:55.5pt;margin-top:2.6pt;width:0;height:19.35pt;z-index:251663360;visibility:visible;mso-wrap-style:square;mso-wrap-distance-left:9pt;mso-wrap-distance-top:0;mso-wrap-distance-right:9pt;mso-wrap-distance-bottom:0;mso-position-horizontal:absolute;mso-position-horizontal-relative:text;mso-position-vertical:absolute;mso-position-vertical-relative:text" o:gfxdata="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" strokecolor="black [3200]" strokeweight=".5pt">
+                    <v:shape w14:anchorId="5FAEE76A" id="Straight Arrow Connector 29" o:spid="_x0000_s1026" type="#_x0000_t32" style="position:absolute;margin-left:55.5pt;margin-top:2.6pt;width:0;height:19.35pt;z-index:251663360;visibility:visible;mso-wrap-style:square;mso-wrap-distance-left:9pt;mso-wrap-distance-top:0;mso-wrap-distance-right:9pt;mso-wrap-distance-bottom:0;mso-position-horizontal:absolute;mso-position-horizontal-relative:text;mso-position-vertical:absolute;mso-position-vertical-relative:text" o:gfxdata="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" strokecolor="black [3200]" strokeweight=".5pt">
                       <v:stroke endarrow="block" joinstyle="miter"/>
                     </v:shape>
                   </w:pict>
@@ -14190,15 +14190,13 @@
           </wp:inline>
         </w:drawing>
       </w:r>
-      <w:bookmarkStart w:id="51" w:name="_GoBack"/>
+    </w:p>
+    <w:p>
+      <w:pPr>
+        <w:pStyle w:val="Subheading"/>
+      </w:pPr>
+      <w:bookmarkStart w:id="51" w:name="_k5vzm5ys53us" w:colFirst="0" w:colLast="0"/>
       <w:bookmarkEnd w:id="51"/>
-    </w:p>
-    <w:p>
-      <w:pPr>
-        <w:pStyle w:val="Subheading"/>
-      </w:pPr>
-      <w:bookmarkStart w:id="52" w:name="_k5vzm5ys53us" w:colFirst="0" w:colLast="0"/>
-      <w:bookmarkEnd w:id="52"/>
       <w:r>
         <w:t xml:space="preserve">6.6.3. </w:t>
       </w:r>
@@ -14317,8 +14315,8 @@
       <w:pPr>
         <w:pStyle w:val="Subheading"/>
       </w:pPr>
-      <w:bookmarkStart w:id="53" w:name="_w0uz9g6tkugs" w:colFirst="0" w:colLast="0"/>
-      <w:bookmarkEnd w:id="53"/>
+      <w:bookmarkStart w:id="52" w:name="_w0uz9g6tkugs" w:colFirst="0" w:colLast="0"/>
+      <w:bookmarkEnd w:id="52"/>
       <w:r>
         <w:lastRenderedPageBreak/>
         <w:t xml:space="preserve">6.7. </w:t>
@@ -14351,8 +14349,8 @@
       <w:pPr>
         <w:pStyle w:val="Subheading"/>
       </w:pPr>
-      <w:bookmarkStart w:id="54" w:name="_32zxkyvxl5l4" w:colFirst="0" w:colLast="0"/>
-      <w:bookmarkEnd w:id="54"/>
+      <w:bookmarkStart w:id="53" w:name="_32zxkyvxl5l4" w:colFirst="0" w:colLast="0"/>
+      <w:bookmarkEnd w:id="53"/>
       <w:r>
         <w:t xml:space="preserve">6.7.1. </w:t>
       </w:r>
@@ -14439,8 +14437,8 @@
       <w:pPr>
         <w:pStyle w:val="Subheading"/>
       </w:pPr>
-      <w:bookmarkStart w:id="55" w:name="_vam5hbpwvyu3" w:colFirst="0" w:colLast="0"/>
-      <w:bookmarkEnd w:id="55"/>
+      <w:bookmarkStart w:id="54" w:name="_vam5hbpwvyu3" w:colFirst="0" w:colLast="0"/>
+      <w:bookmarkEnd w:id="54"/>
       <w:r>
         <w:lastRenderedPageBreak/>
         <w:t xml:space="preserve">6.7.2. </w:t>
@@ -14640,8 +14638,8 @@
       <w:pPr>
         <w:pStyle w:val="Subheading"/>
       </w:pPr>
-      <w:bookmarkStart w:id="56" w:name="_7kpaqzk1r0ax" w:colFirst="0" w:colLast="0"/>
-      <w:bookmarkEnd w:id="56"/>
+      <w:bookmarkStart w:id="55" w:name="_7kpaqzk1r0ax" w:colFirst="0" w:colLast="0"/>
+      <w:bookmarkEnd w:id="55"/>
       <w:r>
         <w:lastRenderedPageBreak/>
         <w:t xml:space="preserve">6.8 </w:t>
@@ -14667,8 +14665,8 @@
       <w:pPr>
         <w:pStyle w:val="Subheading"/>
       </w:pPr>
-      <w:bookmarkStart w:id="57" w:name="_le3bgnmzl8c3" w:colFirst="0" w:colLast="0"/>
-      <w:bookmarkEnd w:id="57"/>
+      <w:bookmarkStart w:id="56" w:name="_le3bgnmzl8c3" w:colFirst="0" w:colLast="0"/>
+      <w:bookmarkEnd w:id="56"/>
       <w:r>
         <w:t xml:space="preserve">6.8.1. </w:t>
       </w:r>
@@ -14854,8 +14852,8 @@
       <w:pPr>
         <w:pStyle w:val="Subheading"/>
       </w:pPr>
-      <w:bookmarkStart w:id="58" w:name="_w6n72usjn329" w:colFirst="0" w:colLast="0"/>
-      <w:bookmarkEnd w:id="58"/>
+      <w:bookmarkStart w:id="57" w:name="_w6n72usjn329" w:colFirst="0" w:colLast="0"/>
+      <w:bookmarkEnd w:id="57"/>
       <w:r>
         <w:lastRenderedPageBreak/>
         <w:t xml:space="preserve">6.8.2. </w:t>
@@ -15077,8 +15075,8 @@
       <w:pPr>
         <w:pStyle w:val="Subheading"/>
       </w:pPr>
-      <w:bookmarkStart w:id="59" w:name="_qzjc2ijy5c5u" w:colFirst="0" w:colLast="0"/>
-      <w:bookmarkEnd w:id="59"/>
+      <w:bookmarkStart w:id="58" w:name="_qzjc2ijy5c5u" w:colFirst="0" w:colLast="0"/>
+      <w:bookmarkEnd w:id="58"/>
       <w:r>
         <w:t xml:space="preserve">6.9. </w:t>
       </w:r>
@@ -15242,8 +15240,8 @@
       <w:pPr>
         <w:pStyle w:val="Subheading"/>
       </w:pPr>
-      <w:bookmarkStart w:id="60" w:name="_jy6nj83bnzs5" w:colFirst="0" w:colLast="0"/>
-      <w:bookmarkEnd w:id="60"/>
+      <w:bookmarkStart w:id="59" w:name="_jy6nj83bnzs5" w:colFirst="0" w:colLast="0"/>
+      <w:bookmarkEnd w:id="59"/>
       <w:r>
         <w:t xml:space="preserve">6.10. </w:t>
       </w:r>
@@ -15464,8 +15462,8 @@
           <w:rFonts w:ascii="Times New Roman" w:hAnsi="Times New Roman" w:cs="Times New Roman"/>
         </w:rPr>
       </w:pPr>
-      <w:bookmarkStart w:id="61" w:name="_61eox4qdygmf" w:colFirst="0" w:colLast="0"/>
-      <w:bookmarkEnd w:id="61"/>
+      <w:bookmarkStart w:id="60" w:name="_61eox4qdygmf" w:colFirst="0" w:colLast="0"/>
+      <w:bookmarkEnd w:id="60"/>
       <w:r>
         <w:rPr>
           <w:rFonts w:ascii="Times New Roman" w:hAnsi="Times New Roman" w:cs="Times New Roman"/>
@@ -15495,18 +15493,18 @@
         </w:numPr>
         <w:ind w:firstLine="1080"/>
       </w:pPr>
-      <w:bookmarkStart w:id="62" w:name="_eqhdx5g2i0ze" w:colFirst="0" w:colLast="0"/>
+      <w:bookmarkStart w:id="61" w:name="_eqhdx5g2i0ze" w:colFirst="0" w:colLast="0"/>
+      <w:bookmarkEnd w:id="61"/>
+      <w:r>
+        <w:t>Wireframe Low-Fidelity Prototypes</w:t>
+      </w:r>
+    </w:p>
+    <w:p>
+      <w:pPr>
+        <w:pStyle w:val="Subsubheading"/>
+      </w:pPr>
+      <w:bookmarkStart w:id="62" w:name="_zay0v9578bx5" w:colFirst="0" w:colLast="0"/>
       <w:bookmarkEnd w:id="62"/>
-      <w:r>
-        <w:t>Wireframe Low-Fidelity Prototypes</w:t>
-      </w:r>
-    </w:p>
-    <w:p>
-      <w:pPr>
-        <w:pStyle w:val="Subsubheading"/>
-      </w:pPr>
-      <w:bookmarkStart w:id="63" w:name="_zay0v9578bx5" w:colFirst="0" w:colLast="0"/>
-      <w:bookmarkEnd w:id="63"/>
       <w:r>
         <w:t>Carer App 1</w:t>
       </w:r>
@@ -16072,8 +16070,8 @@
       <w:pPr>
         <w:pStyle w:val="Subsubheading"/>
       </w:pPr>
-      <w:bookmarkStart w:id="64" w:name="_36cuzfjzpu9m" w:colFirst="0" w:colLast="0"/>
-      <w:bookmarkEnd w:id="64"/>
+      <w:bookmarkStart w:id="63" w:name="_36cuzfjzpu9m" w:colFirst="0" w:colLast="0"/>
+      <w:bookmarkEnd w:id="63"/>
       <w:r>
         <w:t>Carer App 2</w:t>
       </w:r>
@@ -16742,8 +16740,8 @@
       <w:pPr>
         <w:pStyle w:val="Subsubheading"/>
       </w:pPr>
-      <w:bookmarkStart w:id="65" w:name="_kxevw6cci77a" w:colFirst="0" w:colLast="0"/>
-      <w:bookmarkEnd w:id="65"/>
+      <w:bookmarkStart w:id="64" w:name="_kxevw6cci77a" w:colFirst="0" w:colLast="0"/>
+      <w:bookmarkEnd w:id="64"/>
       <w:r>
         <w:lastRenderedPageBreak/>
         <w:t>Patient App 1</w:t>
@@ -17426,8 +17424,8 @@
       <w:pPr>
         <w:pStyle w:val="Subsubheading"/>
       </w:pPr>
-      <w:bookmarkStart w:id="66" w:name="_bh5k75tp9z2h" w:colFirst="0" w:colLast="0"/>
-      <w:bookmarkEnd w:id="66"/>
+      <w:bookmarkStart w:id="65" w:name="_bh5k75tp9z2h" w:colFirst="0" w:colLast="0"/>
+      <w:bookmarkEnd w:id="65"/>
       <w:r>
         <w:t>Patient App 2</w:t>
       </w:r>
@@ -17929,8 +17927,8 @@
       </w:pPr>
     </w:p>
     <w:p>
-      <w:bookmarkStart w:id="67" w:name="_kfypfrix5n5e" w:colFirst="0" w:colLast="0"/>
-      <w:bookmarkEnd w:id="67"/>
+      <w:bookmarkStart w:id="66" w:name="_kfypfrix5n5e" w:colFirst="0" w:colLast="0"/>
+      <w:bookmarkEnd w:id="66"/>
     </w:p>
     <w:p>
       <w:pPr>
@@ -18950,6 +18948,9 @@
         <w:t xml:space="preserve">Carer app: </w:t>
       </w:r>
       <w:r>
+        <w:rPr>
+          <w:i/>
+        </w:rPr>
         <w:t>https://n34orf.axshare.com/#g=1&amp;p=sign_in</w:t>
       </w:r>
     </w:p>
@@ -18965,6 +18966,9 @@
         <w:t xml:space="preserve">Patient app: </w:t>
       </w:r>
       <w:r>
+        <w:rPr>
+          <w:i/>
+        </w:rPr>
         <w:t>https://c4mej5.axshare.com/#g=1&amp;p=sign_in</w:t>
       </w:r>
     </w:p>
@@ -19120,14 +19124,16 @@
                   <v:path o:extrusionok="f" gradientshapeok="t" o:connecttype="rect"/>
                   <o:lock v:ext="edit" aspectratio="t"/>
                 </v:shapetype>
-                <v:shape id="_x0000_i1025" type="#_x0000_t75" style="width:150.55pt;height:237.5pt" o:ole="">
+                <v:shape id="_x0000_i1025" type="#_x0000_t75" style="width:150.75pt;height:237.75pt" o:ole="">
                   <v:imagedata r:id="rId28" o:title=""/>
                 </v:shape>
-                <o:OLEObject Type="Embed" ProgID="PBrush" ShapeID="_x0000_i1025" DrawAspect="Content" ObjectID="_1547751509" r:id="rId29"/>
+                <o:OLEObject Type="Embed" ProgID="PBrush" ShapeID="_x0000_i1025" DrawAspect="Content" ObjectID="_1548515133" r:id="rId29"/>
               </w:object>
             </w:r>
           </w:p>
         </w:tc>
+        <w:bookmarkStart w:id="67" w:name="_GoBack"/>
+        <w:bookmarkEnd w:id="67"/>
       </w:tr>
       <w:tr>
         <w:tc>
@@ -19179,10 +19185,10 @@
             </w:pPr>
             <w:r>
               <w:object w:dxaOrig="4590" w:dyaOrig="7245">
-                <v:shape id="_x0000_i1026" type="#_x0000_t75" style="width:150.55pt;height:238.45pt" o:ole="">
+                <v:shape id="_x0000_i1026" type="#_x0000_t75" style="width:150.75pt;height:238.5pt" o:ole="">
                   <v:imagedata r:id="rId30" o:title=""/>
                 </v:shape>
-                <o:OLEObject Type="Embed" ProgID="PBrush" ShapeID="_x0000_i1026" DrawAspect="Content" ObjectID="_1547751510" r:id="rId31"/>
+                <o:OLEObject Type="Embed" ProgID="PBrush" ShapeID="_x0000_i1026" DrawAspect="Content" ObjectID="_1548515134" r:id="rId31"/>
               </w:object>
             </w:r>
           </w:p>
@@ -19238,10 +19244,10 @@
             </w:pPr>
             <w:r>
               <w:object w:dxaOrig="4650" w:dyaOrig="7245">
-                <v:shape id="_x0000_i1027" type="#_x0000_t75" style="width:152.4pt;height:238.45pt" o:ole="">
+                <v:shape id="_x0000_i1027" type="#_x0000_t75" style="width:152.25pt;height:238.5pt" o:ole="">
                   <v:imagedata r:id="rId32" o:title=""/>
                 </v:shape>
-                <o:OLEObject Type="Embed" ProgID="PBrush" ShapeID="_x0000_i1027" DrawAspect="Content" ObjectID="_1547751511" r:id="rId33"/>
+                <o:OLEObject Type="Embed" ProgID="PBrush" ShapeID="_x0000_i1027" DrawAspect="Content" ObjectID="_1548515135" r:id="rId33"/>
               </w:object>
             </w:r>
           </w:p>
@@ -19296,10 +19302,10 @@
             </w:pPr>
             <w:r>
               <w:object w:dxaOrig="4590" w:dyaOrig="7245">
-                <v:shape id="_x0000_i1028" type="#_x0000_t75" style="width:150.55pt;height:238.45pt" o:ole="">
+                <v:shape id="_x0000_i1028" type="#_x0000_t75" style="width:150.75pt;height:238.5pt" o:ole="">
                   <v:imagedata r:id="rId34" o:title=""/>
                 </v:shape>
-                <o:OLEObject Type="Embed" ProgID="PBrush" ShapeID="_x0000_i1028" DrawAspect="Content" ObjectID="_1547751512" r:id="rId35"/>
+                <o:OLEObject Type="Embed" ProgID="PBrush" ShapeID="_x0000_i1028" DrawAspect="Content" ObjectID="_1548515136" r:id="rId35"/>
               </w:object>
             </w:r>
           </w:p>
@@ -19422,10 +19428,10 @@
             </w:pPr>
             <w:r>
               <w:object w:dxaOrig="4560" w:dyaOrig="7215">
-                <v:shape id="_x0000_i1029" type="#_x0000_t75" style="width:150.55pt;height:237.5pt" o:ole="">
+                <v:shape id="_x0000_i1029" type="#_x0000_t75" style="width:150.75pt;height:237pt" o:ole="">
                   <v:imagedata r:id="rId36" o:title=""/>
                 </v:shape>
-                <o:OLEObject Type="Embed" ProgID="PBrush" ShapeID="_x0000_i1029" DrawAspect="Content" ObjectID="_1547751513" r:id="rId37"/>
+                <o:OLEObject Type="Embed" ProgID="PBrush" ShapeID="_x0000_i1029" DrawAspect="Content" ObjectID="_1548515137" r:id="rId37"/>
               </w:object>
             </w:r>
           </w:p>
@@ -19777,10 +19783,10 @@
             </w:pPr>
             <w:r>
               <w:object w:dxaOrig="4620" w:dyaOrig="7200">
-                <v:shape id="_x0000_i1030" type="#_x0000_t75" style="width:152.4pt;height:237.5pt" o:ole="">
+                <v:shape id="_x0000_i1030" type="#_x0000_t75" style="width:152.25pt;height:237.75pt" o:ole="">
                   <v:imagedata r:id="rId38" o:title=""/>
                 </v:shape>
-                <o:OLEObject Type="Embed" ProgID="PBrush" ShapeID="_x0000_i1030" DrawAspect="Content" ObjectID="_1547751514" r:id="rId39"/>
+                <o:OLEObject Type="Embed" ProgID="PBrush" ShapeID="_x0000_i1030" DrawAspect="Content" ObjectID="_1548515138" r:id="rId39"/>
               </w:object>
             </w:r>
           </w:p>
@@ -19845,10 +19851,10 @@
             </w:pPr>
             <w:r>
               <w:object w:dxaOrig="4590" w:dyaOrig="7230">
-                <v:shape id="_x0000_i1031" type="#_x0000_t75" style="width:150.55pt;height:237.5pt" o:ole="">
+                <v:shape id="_x0000_i1031" type="#_x0000_t75" style="width:150.75pt;height:237.75pt" o:ole="">
                   <v:imagedata r:id="rId40" o:title=""/>
                 </v:shape>
-                <o:OLEObject Type="Embed" ProgID="PBrush" ShapeID="_x0000_i1031" DrawAspect="Content" ObjectID="_1547751515" r:id="rId41"/>
+                <o:OLEObject Type="Embed" ProgID="PBrush" ShapeID="_x0000_i1031" DrawAspect="Content" ObjectID="_1548515139" r:id="rId41"/>
               </w:object>
             </w:r>
           </w:p>
@@ -19912,10 +19918,10 @@
             </w:pPr>
             <w:r>
               <w:object w:dxaOrig="4605" w:dyaOrig="7230">
-                <v:shape id="_x0000_i1032" type="#_x0000_t75" style="width:151.5pt;height:237.5pt" o:ole="">
+                <v:shape id="_x0000_i1032" type="#_x0000_t75" style="width:151.5pt;height:237.75pt" o:ole="">
                   <v:imagedata r:id="rId42" o:title=""/>
                 </v:shape>
-                <o:OLEObject Type="Embed" ProgID="PBrush" ShapeID="_x0000_i1032" DrawAspect="Content" ObjectID="_1547751516" r:id="rId43"/>
+                <o:OLEObject Type="Embed" ProgID="PBrush" ShapeID="_x0000_i1032" DrawAspect="Content" ObjectID="_1548515140" r:id="rId43"/>
               </w:object>
             </w:r>
           </w:p>
@@ -19994,10 +20000,10 @@
             </w:pPr>
             <w:r>
               <w:object w:dxaOrig="4605" w:dyaOrig="7260">
-                <v:shape id="_x0000_i1033" type="#_x0000_t75" style="width:150.55pt;height:237.5pt" o:ole="">
+                <v:shape id="_x0000_i1033" type="#_x0000_t75" style="width:150.75pt;height:237.75pt" o:ole="">
                   <v:imagedata r:id="rId44" o:title=""/>
                 </v:shape>
-                <o:OLEObject Type="Embed" ProgID="PBrush" ShapeID="_x0000_i1033" DrawAspect="Content" ObjectID="_1547751517" r:id="rId45"/>
+                <o:OLEObject Type="Embed" ProgID="PBrush" ShapeID="_x0000_i1033" DrawAspect="Content" ObjectID="_1548515141" r:id="rId45"/>
               </w:object>
             </w:r>
           </w:p>
@@ -20073,10 +20079,10 @@
             </w:pPr>
             <w:r>
               <w:object w:dxaOrig="4620" w:dyaOrig="7230">
-                <v:shape id="_x0000_i1034" type="#_x0000_t75" style="width:152.4pt;height:237.5pt" o:ole="">
+                <v:shape id="_x0000_i1034" type="#_x0000_t75" style="width:152.25pt;height:237.75pt" o:ole="">
                   <v:imagedata r:id="rId46" o:title=""/>
                 </v:shape>
-                <o:OLEObject Type="Embed" ProgID="PBrush" ShapeID="_x0000_i1034" DrawAspect="Content" ObjectID="_1547751518" r:id="rId47"/>
+                <o:OLEObject Type="Embed" ProgID="PBrush" ShapeID="_x0000_i1034" DrawAspect="Content" ObjectID="_1548515142" r:id="rId47"/>
               </w:object>
             </w:r>
           </w:p>
@@ -28747,7 +28753,7 @@
       <w:rPr>
         <w:noProof/>
       </w:rPr>
-      <w:t>27</w:t>
+      <w:t>42</w:t>
     </w:r>
     <w:r>
       <w:fldChar w:fldCharType="end"/>
@@ -32335,7 +32341,7 @@
 </file>
 
 <file path=customXml/itemProps1.xml><?xml version="1.0" encoding="utf-8"?>
-<ds:datastoreItem xmlns:ds="http://schemas.openxmlformats.org/officeDocument/2006/customXml" ds:itemID="{65C7F325-D99E-495A-86C8-B74EA7E1AFD7}">
+<ds:datastoreItem xmlns:ds="http://schemas.openxmlformats.org/officeDocument/2006/customXml" ds:itemID="{149F5975-C3C1-4A18-ADDC-011264FBDA1F}">
   <ds:schemaRefs>
     <ds:schemaRef ds:uri="http://schemas.openxmlformats.org/officeDocument/2006/bibliography"/>
   </ds:schemaRefs>

</xml_diff>